<commit_message>
NFS-Server Manifest und Beschreibung
</commit_message>
<xml_diff>
--- a/Documentation/Installation.docx
+++ b/Documentation/Installation.docx
@@ -21,7 +21,15 @@
     </w:p>
     <w:p>
       <w:r>
-        <w:t>Auf die RasPis wurde das</w:t>
+        <w:t xml:space="preserve">Auf die </w:t>
+      </w:r>
+      <w:proofErr w:type="spellStart"/>
+      <w:r>
+        <w:t>RasPis</w:t>
+      </w:r>
+      <w:proofErr w:type="spellEnd"/>
+      <w:r>
+        <w:t xml:space="preserve"> wurde das</w:t>
       </w:r>
       <w:r>
         <w:t xml:space="preserve"> </w:t>
@@ -59,7 +67,7 @@
       <w:r>
         <w:t xml:space="preserve">ntstammt größtenteils dem Folgenden Artikel: </w:t>
       </w:r>
-      <w:hyperlink r:id="rId4" w:history="1">
+      <w:hyperlink r:id="rId5" w:history="1">
         <w:r>
           <w:rPr>
             <w:rStyle w:val="Hyperlink"/>
@@ -74,10 +82,26 @@
     <w:p/>
     <w:p>
       <w:r>
-        <w:t xml:space="preserve">Auf die RasPis wird das OS aufgespielt. Über den Raspberry Pi Imager können </w:t>
-      </w:r>
-      <w:r>
-        <w:t xml:space="preserve">ein Name und eine WiFi Verbindung vor dem flashen des Images konfiguriert werden. </w:t>
+        <w:t xml:space="preserve">Auf die </w:t>
+      </w:r>
+      <w:proofErr w:type="spellStart"/>
+      <w:r>
+        <w:t>RasPis</w:t>
+      </w:r>
+      <w:proofErr w:type="spellEnd"/>
+      <w:r>
+        <w:t xml:space="preserve"> wird das OS aufgespielt. Über den Raspberry Pi Imager können </w:t>
+      </w:r>
+      <w:r>
+        <w:t xml:space="preserve">ein Name und eine WiFi Verbindung vor dem </w:t>
+      </w:r>
+      <w:proofErr w:type="spellStart"/>
+      <w:r>
+        <w:t>flashen</w:t>
+      </w:r>
+      <w:proofErr w:type="spellEnd"/>
+      <w:r>
+        <w:t xml:space="preserve"> des Images konfiguriert werden. </w:t>
       </w:r>
       <w:r>
         <w:t>Die folgende Architektur wurde aufgebaut</w:t>
@@ -110,7 +134,7 @@
                     </pic:cNvPicPr>
                   </pic:nvPicPr>
                   <pic:blipFill>
-                    <a:blip r:embed="rId5">
+                    <a:blip r:embed="rId6">
                       <a:extLst>
                         <a:ext uri="{28A0092B-C50C-407E-A947-70E740481C1C}">
                           <a14:useLocalDpi xmlns:a14="http://schemas.microsoft.com/office/drawing/2010/main" val="0"/>
@@ -150,8 +174,13 @@
       <w:r>
         <w:t>-</w:t>
       </w:r>
-      <w:r>
-        <w:t xml:space="preserve">Node wird der </w:t>
+      <w:proofErr w:type="spellStart"/>
+      <w:r>
+        <w:t>Node</w:t>
+      </w:r>
+      <w:proofErr w:type="spellEnd"/>
+      <w:r>
+        <w:t xml:space="preserve"> wird der </w:t>
       </w:r>
       <w:r>
         <w:t xml:space="preserve">k3s-Server installiert: </w:t>
@@ -169,7 +198,45 @@
           <w:highlight w:val="lightGray"/>
           <w:lang w:val="en-US"/>
         </w:rPr>
-        <w:t>curl -sfL https://get.k3s.io | sh –</w:t>
+        <w:t>curl -</w:t>
+      </w:r>
+      <w:proofErr w:type="spellStart"/>
+      <w:r>
+        <w:rPr>
+          <w:highlight w:val="lightGray"/>
+          <w:lang w:val="en-US"/>
+        </w:rPr>
+        <w:t>sfL</w:t>
+      </w:r>
+      <w:proofErr w:type="spellEnd"/>
+      <w:r>
+        <w:rPr>
+          <w:highlight w:val="lightGray"/>
+          <w:lang w:val="en-US"/>
+        </w:rPr>
+        <w:t xml:space="preserve"> https://get.k3s.io | </w:t>
+      </w:r>
+      <w:proofErr w:type="spellStart"/>
+      <w:r>
+        <w:rPr>
+          <w:highlight w:val="lightGray"/>
+          <w:lang w:val="en-US"/>
+        </w:rPr>
+        <w:t>sh</w:t>
+      </w:r>
+      <w:proofErr w:type="spellEnd"/>
+      <w:r>
+        <w:rPr>
+          <w:highlight w:val="lightGray"/>
+          <w:lang w:val="en-US"/>
+        </w:rPr>
+        <w:t xml:space="preserve"> </w:t>
+      </w:r>
+      <w:r>
+        <w:rPr>
+          <w:lang w:val="en-US"/>
+        </w:rPr>
+        <w:t>-</w:t>
       </w:r>
     </w:p>
     <w:p>
@@ -187,15 +254,51 @@
       <w:pPr>
         <w:ind w:firstLine="708"/>
       </w:pPr>
-      <w:r>
-        <w:rPr>
-          <w:highlight w:val="lightGray"/>
-        </w:rPr>
-        <w:t>sudo nano /boot/cmdline.txt</w:t>
-      </w:r>
-      <w:r>
+      <w:proofErr w:type="spellStart"/>
+      <w:r>
+        <w:rPr>
+          <w:highlight w:val="lightGray"/>
+        </w:rPr>
+        <w:t>sudo</w:t>
+      </w:r>
+      <w:proofErr w:type="spellEnd"/>
+      <w:r>
+        <w:rPr>
+          <w:highlight w:val="lightGray"/>
+        </w:rPr>
         <w:t xml:space="preserve"> </w:t>
       </w:r>
+      <w:proofErr w:type="spellStart"/>
+      <w:r>
+        <w:rPr>
+          <w:highlight w:val="lightGray"/>
+        </w:rPr>
+        <w:t>nano</w:t>
+      </w:r>
+      <w:proofErr w:type="spellEnd"/>
+      <w:r>
+        <w:rPr>
+          <w:highlight w:val="lightGray"/>
+        </w:rPr>
+        <w:t xml:space="preserve"> /</w:t>
+      </w:r>
+      <w:proofErr w:type="spellStart"/>
+      <w:r>
+        <w:rPr>
+          <w:highlight w:val="lightGray"/>
+        </w:rPr>
+        <w:t>boot</w:t>
+      </w:r>
+      <w:proofErr w:type="spellEnd"/>
+      <w:r>
+        <w:rPr>
+          <w:highlight w:val="lightGray"/>
+        </w:rPr>
+        <w:t>/cmdline.txt</w:t>
+      </w:r>
+      <w:r>
+        <w:t xml:space="preserve"> </w:t>
+      </w:r>
     </w:p>
     <w:p>
       <w:r>
@@ -209,13 +312,43 @@
       <w:pPr>
         <w:ind w:firstLine="708"/>
       </w:pPr>
+      <w:proofErr w:type="spellStart"/>
       <w:r>
         <w:rPr>
           <w:highlight w:val="lightGray"/>
         </w:rPr>
         <w:lastRenderedPageBreak/>
-        <w:t>cgroup_memory=1 cgroup_enable=memory</w:t>
-      </w:r>
+        <w:t>cgroup_memory</w:t>
+      </w:r>
+      <w:proofErr w:type="spellEnd"/>
+      <w:r>
+        <w:rPr>
+          <w:highlight w:val="lightGray"/>
+        </w:rPr>
+        <w:t xml:space="preserve">=1 </w:t>
+      </w:r>
+      <w:proofErr w:type="spellStart"/>
+      <w:r>
+        <w:rPr>
+          <w:highlight w:val="lightGray"/>
+        </w:rPr>
+        <w:t>cgroup_enable</w:t>
+      </w:r>
+      <w:proofErr w:type="spellEnd"/>
+      <w:r>
+        <w:rPr>
+          <w:highlight w:val="lightGray"/>
+        </w:rPr>
+        <w:t>=</w:t>
+      </w:r>
+      <w:proofErr w:type="spellStart"/>
+      <w:r>
+        <w:rPr>
+          <w:highlight w:val="lightGray"/>
+        </w:rPr>
+        <w:t>memory</w:t>
+      </w:r>
+      <w:proofErr w:type="spellEnd"/>
     </w:p>
     <w:p>
       <w:r>
@@ -233,14 +366,27 @@
       <w:r>
         <w:t xml:space="preserve"> Mit </w:t>
       </w:r>
-      <w:r>
-        <w:t xml:space="preserve">strg X </w:t>
+      <w:proofErr w:type="spellStart"/>
+      <w:r>
+        <w:t>strg</w:t>
+      </w:r>
+      <w:proofErr w:type="spellEnd"/>
+      <w:r>
+        <w:t xml:space="preserve"> X </w:t>
       </w:r>
       <w:r>
         <w:t xml:space="preserve">und y + Enter wird die Änderung gespeichert. </w:t>
       </w:r>
       <w:r>
-        <w:t xml:space="preserve">Im Anschluss muss der RaspPi </w:t>
+        <w:t xml:space="preserve">Im Anschluss muss der </w:t>
+      </w:r>
+      <w:proofErr w:type="spellStart"/>
+      <w:r>
+        <w:t>RaspPi</w:t>
+      </w:r>
+      <w:proofErr w:type="spellEnd"/>
+      <w:r>
+        <w:t xml:space="preserve"> </w:t>
       </w:r>
       <w:r>
         <w:t xml:space="preserve">neugestartet </w:t>
@@ -253,11 +399,19 @@
       <w:pPr>
         <w:ind w:firstLine="708"/>
       </w:pPr>
-      <w:r>
-        <w:rPr>
-          <w:highlight w:val="lightGray"/>
-        </w:rPr>
-        <w:t>Sudo reboot</w:t>
+      <w:proofErr w:type="spellStart"/>
+      <w:r>
+        <w:rPr>
+          <w:highlight w:val="lightGray"/>
+        </w:rPr>
+        <w:t>Sudo</w:t>
+      </w:r>
+      <w:proofErr w:type="spellEnd"/>
+      <w:r>
+        <w:rPr>
+          <w:highlight w:val="lightGray"/>
+        </w:rPr>
+        <w:t xml:space="preserve"> reboot</w:t>
       </w:r>
     </w:p>
     <w:p>
@@ -271,10 +425,18 @@
         <w:t xml:space="preserve"> ob der Master</w:t>
       </w:r>
       <w:r>
-        <w:t>-N</w:t>
-      </w:r>
-      <w:r>
-        <w:t xml:space="preserve">ode </w:t>
+        <w:t>-</w:t>
+      </w:r>
+      <w:proofErr w:type="spellStart"/>
+      <w:r>
+        <w:t>N</w:t>
+      </w:r>
+      <w:r>
+        <w:t>ode</w:t>
+      </w:r>
+      <w:proofErr w:type="spellEnd"/>
+      <w:r>
+        <w:t xml:space="preserve"> </w:t>
       </w:r>
       <w:r>
         <w:t xml:space="preserve">korrekt aufgesetzt wurde, kann der </w:t>
@@ -290,12 +452,21 @@
           <w:lang w:val="en-US"/>
         </w:rPr>
       </w:pPr>
-      <w:r>
-        <w:rPr>
-          <w:highlight w:val="lightGray"/>
-          <w:lang w:val="en-US"/>
-        </w:rPr>
-        <w:t>Sudo k3s kube</w:t>
+      <w:proofErr w:type="spellStart"/>
+      <w:r>
+        <w:rPr>
+          <w:highlight w:val="lightGray"/>
+          <w:lang w:val="en-US"/>
+        </w:rPr>
+        <w:t>Sudo</w:t>
+      </w:r>
+      <w:proofErr w:type="spellEnd"/>
+      <w:r>
+        <w:rPr>
+          <w:highlight w:val="lightGray"/>
+          <w:lang w:val="en-US"/>
+        </w:rPr>
+        <w:t xml:space="preserve"> k3s kube</w:t>
       </w:r>
       <w:r>
         <w:rPr>
@@ -320,6 +491,7 @@
       </w:pPr>
       <w:r>
         <w:rPr>
+          <w:noProof/>
           <w:lang w:val="en-US"/>
         </w:rPr>
         <w:drawing>
@@ -338,7 +510,7 @@
                     <pic:cNvPicPr/>
                   </pic:nvPicPr>
                   <pic:blipFill>
-                    <a:blip r:embed="rId6"/>
+                    <a:blip r:embed="rId7"/>
                     <a:stretch>
                       <a:fillRect/>
                     </a:stretch>
@@ -361,13 +533,21 @@
     </w:p>
     <w:p>
       <w:r>
-        <w:t>Um einen Agenten oder Worker</w:t>
+        <w:t xml:space="preserve">Um einen Agenten oder </w:t>
+      </w:r>
+      <w:proofErr w:type="spellStart"/>
+      <w:r>
+        <w:t>Worker</w:t>
       </w:r>
       <w:r>
         <w:t>-</w:t>
       </w:r>
       <w:r>
-        <w:t xml:space="preserve">Node </w:t>
+        <w:t>Node</w:t>
+      </w:r>
+      <w:proofErr w:type="spellEnd"/>
+      <w:r>
+        <w:t xml:space="preserve"> </w:t>
       </w:r>
       <w:r>
         <w:t xml:space="preserve">wird die IP-Adresse des </w:t>
@@ -383,11 +563,47 @@
       <w:pPr>
         <w:ind w:firstLine="708"/>
       </w:pPr>
-      <w:r>
-        <w:rPr>
-          <w:highlight w:val="lightGray"/>
-        </w:rPr>
-        <w:t>hostname -I | awk '{print $1}'</w:t>
+      <w:proofErr w:type="spellStart"/>
+      <w:r>
+        <w:rPr>
+          <w:highlight w:val="lightGray"/>
+        </w:rPr>
+        <w:t>hostname</w:t>
+      </w:r>
+      <w:proofErr w:type="spellEnd"/>
+      <w:r>
+        <w:rPr>
+          <w:highlight w:val="lightGray"/>
+        </w:rPr>
+        <w:t xml:space="preserve"> -I | </w:t>
+      </w:r>
+      <w:proofErr w:type="spellStart"/>
+      <w:r>
+        <w:rPr>
+          <w:highlight w:val="lightGray"/>
+        </w:rPr>
+        <w:t>awk</w:t>
+      </w:r>
+      <w:proofErr w:type="spellEnd"/>
+      <w:r>
+        <w:rPr>
+          <w:highlight w:val="lightGray"/>
+        </w:rPr>
+        <w:t xml:space="preserve"> '{</w:t>
+      </w:r>
+      <w:proofErr w:type="spellStart"/>
+      <w:r>
+        <w:rPr>
+          <w:highlight w:val="lightGray"/>
+        </w:rPr>
+        <w:t>print</w:t>
+      </w:r>
+      <w:proofErr w:type="spellEnd"/>
+      <w:r>
+        <w:rPr>
+          <w:highlight w:val="lightGray"/>
+        </w:rPr>
+        <w:t xml:space="preserve"> $1}'</w:t>
       </w:r>
     </w:p>
     <w:p>
@@ -401,16 +617,104 @@
     <w:p>
       <w:pPr>
         <w:ind w:firstLine="708"/>
-        <w:rPr>
-          <w:lang w:val="en-US"/>
-        </w:rPr>
-      </w:pPr>
-      <w:r>
-        <w:rPr>
-          <w:highlight w:val="lightGray"/>
-          <w:lang w:val="en-US"/>
-        </w:rPr>
-        <w:t>sudo cat /var/lib/rancher/k3s/server/node-token</w:t>
+      </w:pPr>
+      <w:proofErr w:type="spellStart"/>
+      <w:r>
+        <w:rPr>
+          <w:highlight w:val="lightGray"/>
+        </w:rPr>
+        <w:t>sudo</w:t>
+      </w:r>
+      <w:proofErr w:type="spellEnd"/>
+      <w:r>
+        <w:rPr>
+          <w:highlight w:val="lightGray"/>
+        </w:rPr>
+        <w:t xml:space="preserve"> </w:t>
+      </w:r>
+      <w:proofErr w:type="spellStart"/>
+      <w:r>
+        <w:rPr>
+          <w:highlight w:val="lightGray"/>
+        </w:rPr>
+        <w:t>cat</w:t>
+      </w:r>
+      <w:proofErr w:type="spellEnd"/>
+      <w:r>
+        <w:rPr>
+          <w:highlight w:val="lightGray"/>
+        </w:rPr>
+        <w:t xml:space="preserve"> /</w:t>
+      </w:r>
+      <w:proofErr w:type="spellStart"/>
+      <w:r>
+        <w:rPr>
+          <w:highlight w:val="lightGray"/>
+        </w:rPr>
+        <w:t>var</w:t>
+      </w:r>
+      <w:proofErr w:type="spellEnd"/>
+      <w:r>
+        <w:rPr>
+          <w:highlight w:val="lightGray"/>
+        </w:rPr>
+        <w:t>/</w:t>
+      </w:r>
+      <w:proofErr w:type="spellStart"/>
+      <w:r>
+        <w:rPr>
+          <w:highlight w:val="lightGray"/>
+        </w:rPr>
+        <w:t>lib</w:t>
+      </w:r>
+      <w:proofErr w:type="spellEnd"/>
+      <w:r>
+        <w:rPr>
+          <w:highlight w:val="lightGray"/>
+        </w:rPr>
+        <w:t>/</w:t>
+      </w:r>
+      <w:proofErr w:type="spellStart"/>
+      <w:r>
+        <w:rPr>
+          <w:highlight w:val="lightGray"/>
+        </w:rPr>
+        <w:t>rancher</w:t>
+      </w:r>
+      <w:proofErr w:type="spellEnd"/>
+      <w:r>
+        <w:rPr>
+          <w:highlight w:val="lightGray"/>
+        </w:rPr>
+        <w:t>/k3s/</w:t>
+      </w:r>
+      <w:proofErr w:type="spellStart"/>
+      <w:r>
+        <w:rPr>
+          <w:highlight w:val="lightGray"/>
+        </w:rPr>
+        <w:t>server</w:t>
+      </w:r>
+      <w:proofErr w:type="spellEnd"/>
+      <w:r>
+        <w:rPr>
+          <w:highlight w:val="lightGray"/>
+        </w:rPr>
+        <w:t>/</w:t>
+      </w:r>
+      <w:proofErr w:type="spellStart"/>
+      <w:r>
+        <w:rPr>
+          <w:highlight w:val="lightGray"/>
+        </w:rPr>
+        <w:t>node</w:t>
+      </w:r>
+      <w:proofErr w:type="spellEnd"/>
+      <w:r>
+        <w:rPr>
+          <w:highlight w:val="lightGray"/>
+        </w:rPr>
+        <w:t>-token</w:t>
       </w:r>
     </w:p>
     <w:p>
@@ -418,7 +722,20 @@
         <w:t>Die resultierende</w:t>
       </w:r>
       <w:r>
-        <w:t xml:space="preserve"> Zeichenkette enthält die Zeichenkette „::string::“. Die gesamte Zeichenkette muss zwischengespeichert werden</w:t>
+        <w:t xml:space="preserve"> Zeichenkette enthält die Zeichenkette </w:t>
+      </w:r>
+      <w:proofErr w:type="gramStart"/>
+      <w:r>
+        <w:t>„::</w:t>
+      </w:r>
+      <w:proofErr w:type="spellStart"/>
+      <w:proofErr w:type="gramEnd"/>
+      <w:r>
+        <w:t>string</w:t>
+      </w:r>
+      <w:proofErr w:type="spellEnd"/>
+      <w:r>
+        <w:t>::“. Die gesamte Zeichenkette muss zwischengespeichert werden</w:t>
       </w:r>
       <w:r>
         <w:t xml:space="preserve">. Auf dem Agenten wird jetzt </w:t>
@@ -442,7 +759,61 @@
           <w:highlight w:val="lightGray"/>
           <w:lang w:val="en-US"/>
         </w:rPr>
-        <w:t>curl -sfL https://get.k3s.io | K3S_URL=https://&lt;kmaster_IP_from_above&gt;:6443 K3S_TOKEN=&lt;token_from_above&gt; sh –</w:t>
+        <w:t>curl -</w:t>
+      </w:r>
+      <w:proofErr w:type="spellStart"/>
+      <w:r>
+        <w:rPr>
+          <w:highlight w:val="lightGray"/>
+          <w:lang w:val="en-US"/>
+        </w:rPr>
+        <w:t>sfL</w:t>
+      </w:r>
+      <w:proofErr w:type="spellEnd"/>
+      <w:r>
+        <w:rPr>
+          <w:highlight w:val="lightGray"/>
+          <w:lang w:val="en-US"/>
+        </w:rPr>
+        <w:t xml:space="preserve"> https://get.k3s.io | K3S_URL=https://&lt;kmaster_IP_from_above&gt;:6443 K3S_TOKEN=&lt;</w:t>
+      </w:r>
+      <w:proofErr w:type="spellStart"/>
+      <w:r>
+        <w:rPr>
+          <w:highlight w:val="lightGray"/>
+          <w:lang w:val="en-US"/>
+        </w:rPr>
+        <w:t>token_from_above</w:t>
+      </w:r>
+      <w:proofErr w:type="spellEnd"/>
+      <w:r>
+        <w:rPr>
+          <w:highlight w:val="lightGray"/>
+          <w:lang w:val="en-US"/>
+        </w:rPr>
+        <w:t xml:space="preserve">&gt; </w:t>
+      </w:r>
+      <w:proofErr w:type="spellStart"/>
+      <w:r>
+        <w:rPr>
+          <w:highlight w:val="lightGray"/>
+          <w:lang w:val="en-US"/>
+        </w:rPr>
+        <w:t>sh</w:t>
+      </w:r>
+      <w:proofErr w:type="spellEnd"/>
+      <w:r>
+        <w:rPr>
+          <w:highlight w:val="lightGray"/>
+          <w:lang w:val="en-US"/>
+        </w:rPr>
+        <w:t xml:space="preserve"> </w:t>
+      </w:r>
+      <w:r>
+        <w:rPr>
+          <w:lang w:val="en-US"/>
+        </w:rPr>
+        <w:t>-</w:t>
       </w:r>
     </w:p>
     <w:p>
@@ -456,7 +827,15 @@
         <w:t>Nach der</w:t>
       </w:r>
       <w:r>
-        <w:t xml:space="preserve"> Korrektur müssen die RasPis neugestartet werden. Durch den folgen Befehl kann die erfolgreiche Installation verifiziert werden.</w:t>
+        <w:t xml:space="preserve"> Korrektur müssen die </w:t>
+      </w:r>
+      <w:proofErr w:type="spellStart"/>
+      <w:r>
+        <w:t>RasPis</w:t>
+      </w:r>
+      <w:proofErr w:type="spellEnd"/>
+      <w:r>
+        <w:t xml:space="preserve"> neugestartet werden. Durch den folgen Befehl kann die erfolgreiche Installation verifiziert werden.</w:t>
       </w:r>
     </w:p>
     <w:p>
@@ -466,12 +845,21 @@
           <w:lang w:val="en-US"/>
         </w:rPr>
       </w:pPr>
-      <w:r>
-        <w:rPr>
-          <w:highlight w:val="lightGray"/>
-          <w:lang w:val="en-US"/>
-        </w:rPr>
-        <w:t>Sudo k3s kubectl get nodes</w:t>
+      <w:proofErr w:type="spellStart"/>
+      <w:r>
+        <w:rPr>
+          <w:highlight w:val="lightGray"/>
+          <w:lang w:val="en-US"/>
+        </w:rPr>
+        <w:t>Sudo</w:t>
+      </w:r>
+      <w:proofErr w:type="spellEnd"/>
+      <w:r>
+        <w:rPr>
+          <w:highlight w:val="lightGray"/>
+          <w:lang w:val="en-US"/>
+        </w:rPr>
+        <w:t xml:space="preserve"> k3s kubectl get nodes</w:t>
       </w:r>
     </w:p>
     <w:p>
@@ -501,88 +889,149 @@
         <w:rPr>
           <w:lang w:val="en-US"/>
         </w:rPr>
-        <w:t xml:space="preserve">Installation Kubectl </w:t>
-      </w:r>
-    </w:p>
-    <w:p>
-      <w:pPr>
-        <w:rPr>
-          <w:lang w:val="en-GB"/>
-        </w:rPr>
-      </w:pPr>
-    </w:p>
-    <w:p>
-      <w:r>
-        <w:t>Kubectl wird auf dem G</w:t>
-      </w:r>
-      <w:r>
-        <w:t xml:space="preserve">erät installiert, mit dem man dem Cluster Befehle geben möchte. </w:t>
-      </w:r>
-      <w:r>
-        <w:t xml:space="preserve">Im </w:t>
-      </w:r>
-      <w:r>
-        <w:t>Folgenden</w:t>
-      </w:r>
-      <w:r>
-        <w:t xml:space="preserve"> wird leicht von d</w:t>
-      </w:r>
-      <w:r>
-        <w:t>em Artikel abgewichen.</w:t>
-      </w:r>
-      <w:r>
-        <w:t xml:space="preserve"> </w:t>
-      </w:r>
-      <w:r>
-        <w:t xml:space="preserve">Die nächste Installation </w:t>
-      </w:r>
-      <w:r>
-        <w:t xml:space="preserve">wurde auf Windows durchgeführt. Hier sind alle Anleitung zur Installation von kubectl </w:t>
-      </w:r>
-      <w:hyperlink r:id="rId7" w:history="1">
+        <w:t xml:space="preserve">Storage Setup </w:t>
+      </w:r>
+    </w:p>
+    <w:p>
+      <w:pPr>
+        <w:rPr>
+          <w:lang w:val="en-US"/>
+        </w:rPr>
+      </w:pPr>
+    </w:p>
+    <w:p>
+      <w:pPr>
+        <w:rPr>
+          <w:lang w:val="en-US"/>
+        </w:rPr>
+      </w:pPr>
+      <w:hyperlink r:id="rId8" w:history="1">
         <w:r>
           <w:rPr>
             <w:rStyle w:val="Hyperlink"/>
+            <w:lang w:val="en-US"/>
           </w:rPr>
-          <w:t>https://kubernetes.io/docs/tasks/tools/</w:t>
+          <w:t>https://medium.com/codex/reliable-kubernetes-on-a-raspberry-pi-cluster-storage-ff2848d331df</w:t>
         </w:r>
       </w:hyperlink>
-      <w:r>
-        <w:t xml:space="preserve"> . </w:t>
-      </w:r>
-      <w:r>
-        <w:t xml:space="preserve">Für Windows </w:t>
-      </w:r>
-      <w:r>
-        <w:t xml:space="preserve">wird die </w:t>
-      </w:r>
-      <w:r>
-        <w:t>aktuelle</w:t>
-      </w:r>
-      <w:r>
-        <w:t xml:space="preserve"> Version </w:t>
-      </w:r>
-      <w:r>
-        <w:t xml:space="preserve">heruntergeladen. Es handelt sich bei der Anwendung um eine Command Line Anwendung, daher </w:t>
-      </w:r>
-      <w:r>
-        <w:t xml:space="preserve">muss die Anwendung in die Path </w:t>
-      </w:r>
-      <w:r>
-        <w:t>Umgebungsvariable</w:t>
-      </w:r>
-      <w:r>
-        <w:t xml:space="preserve"> hinzugefügt werden. Im Folgenden ist ein Beispiel aufgeführt. </w:t>
-      </w:r>
-    </w:p>
-    <w:p>
-      <w:r>
-        <w:lastRenderedPageBreak/>
+    </w:p>
+    <w:p>
+      <w:pPr>
+        <w:rPr>
+          <w:lang w:val="en-US"/>
+        </w:rPr>
+      </w:pPr>
+    </w:p>
+    <w:p>
+      <w:r>
+        <w:t xml:space="preserve">Die </w:t>
+      </w:r>
+      <w:r>
+        <w:t xml:space="preserve">inhärenten Eigenschaften des Clusters und von </w:t>
+      </w:r>
+      <w:proofErr w:type="spellStart"/>
+      <w:r>
+        <w:t>Kubernetes</w:t>
+      </w:r>
+      <w:proofErr w:type="spellEnd"/>
+      <w:r>
+        <w:t xml:space="preserve"> erschweren das Speichern der Daten. </w:t>
+      </w:r>
+      <w:r>
+        <w:t xml:space="preserve">Daher wurde auf dem </w:t>
+      </w:r>
+      <w:r>
+        <w:t>Master-</w:t>
+      </w:r>
+      <w:proofErr w:type="spellStart"/>
+      <w:r>
+        <w:t>Node</w:t>
+      </w:r>
+      <w:proofErr w:type="spellEnd"/>
+      <w:r>
+        <w:t xml:space="preserve"> </w:t>
+      </w:r>
+      <w:r>
+        <w:t xml:space="preserve">ein NFS-Server installiert. Da es nur einen </w:t>
+      </w:r>
+      <w:proofErr w:type="spellStart"/>
+      <w:r>
+        <w:t>Masternode</w:t>
+      </w:r>
+      <w:proofErr w:type="spellEnd"/>
+      <w:r>
+        <w:t xml:space="preserve"> gibt, vermehrt sich nicht die Anzahl der </w:t>
+      </w:r>
+      <w:r>
+        <w:t>„</w:t>
+      </w:r>
+      <w:r>
+        <w:t>Single-</w:t>
+      </w:r>
+      <w:r>
+        <w:t>P</w:t>
+      </w:r>
+      <w:r>
+        <w:t xml:space="preserve">oint </w:t>
+      </w:r>
+      <w:proofErr w:type="spellStart"/>
+      <w:r>
+        <w:t>of</w:t>
+      </w:r>
+      <w:proofErr w:type="spellEnd"/>
+      <w:r>
+        <w:t xml:space="preserve"> </w:t>
+      </w:r>
+      <w:proofErr w:type="spellStart"/>
+      <w:r>
+        <w:t>F</w:t>
+      </w:r>
+      <w:r>
+        <w:t>ailures</w:t>
+      </w:r>
+      <w:proofErr w:type="spellEnd"/>
+      <w:r>
+        <w:t>“</w:t>
+      </w:r>
+      <w:r>
+        <w:t xml:space="preserve">. </w:t>
+      </w:r>
+      <w:r>
+        <w:t xml:space="preserve">Mit </w:t>
+      </w:r>
+      <w:r>
+        <w:t>diese</w:t>
+      </w:r>
+      <w:r>
+        <w:t xml:space="preserve">m </w:t>
+      </w:r>
+      <w:r>
+        <w:t xml:space="preserve">Server kann von jedem </w:t>
+      </w:r>
+      <w:proofErr w:type="spellStart"/>
+      <w:r>
+        <w:t>Node</w:t>
+      </w:r>
+      <w:proofErr w:type="spellEnd"/>
+      <w:r>
+        <w:t xml:space="preserve"> aus Storage </w:t>
+      </w:r>
+      <w:proofErr w:type="spellStart"/>
+      <w:r>
+        <w:t>geclaimt</w:t>
+      </w:r>
+      <w:proofErr w:type="spellEnd"/>
+      <w:r>
+        <w:t xml:space="preserve"> werden. </w:t>
+      </w:r>
+    </w:p>
+    <w:p>
+      <w:r>
         <w:drawing>
-          <wp:inline distT="0" distB="0" distL="0" distR="0" wp14:anchorId="6F0D5E23" wp14:editId="6EE15D92">
-            <wp:extent cx="4686954" cy="1028844"/>
-            <wp:effectExtent l="0" t="0" r="0" b="0"/>
-            <wp:docPr id="7" name="Grafik 7"/>
+          <wp:inline distT="0" distB="0" distL="0" distR="0" wp14:anchorId="4D58A873" wp14:editId="5D4331C5">
+            <wp:extent cx="4753638" cy="485843"/>
+            <wp:effectExtent l="0" t="0" r="0" b="9525"/>
+            <wp:docPr id="10" name="Grafik 10" descr="Ein Bild, das Text, orange, Screenshot enthält.&#10;&#10;Automatisch generierte Beschreibung"/>
             <wp:cNvGraphicFramePr>
               <a:graphicFrameLocks xmlns:a="http://schemas.openxmlformats.org/drawingml/2006/main" noChangeAspect="1"/>
             </wp:cNvGraphicFramePr>
@@ -590,46 +1039,7 @@
               <a:graphicData uri="http://schemas.openxmlformats.org/drawingml/2006/picture">
                 <pic:pic xmlns:pic="http://schemas.openxmlformats.org/drawingml/2006/picture">
                   <pic:nvPicPr>
-                    <pic:cNvPr id="1" name=""/>
-                    <pic:cNvPicPr/>
-                  </pic:nvPicPr>
-                  <pic:blipFill>
-                    <a:blip r:embed="rId8"/>
-                    <a:stretch>
-                      <a:fillRect/>
-                    </a:stretch>
-                  </pic:blipFill>
-                  <pic:spPr>
-                    <a:xfrm>
-                      <a:off x="0" y="0"/>
-                      <a:ext cx="4686954" cy="1028844"/>
-                    </a:xfrm>
-                    <a:prstGeom prst="rect">
-                      <a:avLst/>
-                    </a:prstGeom>
-                  </pic:spPr>
-                </pic:pic>
-              </a:graphicData>
-            </a:graphic>
-          </wp:inline>
-        </w:drawing>
-      </w:r>
-    </w:p>
-    <w:p>
-      <w:r>
-        <w:drawing>
-          <wp:inline distT="0" distB="0" distL="0" distR="0" wp14:anchorId="2FF5DFF1" wp14:editId="792F549A">
-            <wp:extent cx="5760720" cy="1950085"/>
-            <wp:effectExtent l="0" t="0" r="0" b="0"/>
-            <wp:docPr id="6" name="Grafik 6" descr="Ein Bild, das Text enthält.&#10;&#10;Automatisch generierte Beschreibung"/>
-            <wp:cNvGraphicFramePr>
-              <a:graphicFrameLocks xmlns:a="http://schemas.openxmlformats.org/drawingml/2006/main" noChangeAspect="1"/>
-            </wp:cNvGraphicFramePr>
-            <a:graphic xmlns:a="http://schemas.openxmlformats.org/drawingml/2006/main">
-              <a:graphicData uri="http://schemas.openxmlformats.org/drawingml/2006/picture">
-                <pic:pic xmlns:pic="http://schemas.openxmlformats.org/drawingml/2006/picture">
-                  <pic:nvPicPr>
-                    <pic:cNvPr id="6" name="Grafik 6" descr="Ein Bild, das Text enthält.&#10;&#10;Automatisch generierte Beschreibung"/>
+                    <pic:cNvPr id="10" name="Grafik 10" descr="Ein Bild, das Text, orange, Screenshot enthält.&#10;&#10;Automatisch generierte Beschreibung"/>
                     <pic:cNvPicPr/>
                   </pic:nvPicPr>
                   <pic:blipFill>
@@ -641,7 +1051,7 @@
                   <pic:spPr>
                     <a:xfrm>
                       <a:off x="0" y="0"/>
-                      <a:ext cx="5760720" cy="1950085"/>
+                      <a:ext cx="4753638" cy="485843"/>
                     </a:xfrm>
                     <a:prstGeom prst="rect">
                       <a:avLst/>
@@ -656,153 +1066,289 @@
     </w:p>
     <w:p>
       <w:r>
+        <w:lastRenderedPageBreak/>
+        <w:t>Das „</w:t>
+      </w:r>
+      <w:proofErr w:type="spellStart"/>
+      <w:r>
+        <w:t>nfs-</w:t>
+      </w:r>
+      <w:proofErr w:type="gramStart"/>
+      <w:r>
+        <w:t>server.yaml</w:t>
+      </w:r>
+      <w:proofErr w:type="spellEnd"/>
+      <w:proofErr w:type="gramEnd"/>
+      <w:r>
+        <w:t xml:space="preserve">“ </w:t>
+      </w:r>
+      <w:r>
+        <w:t xml:space="preserve">aus GitHub </w:t>
+      </w:r>
+      <w:r>
+        <w:t xml:space="preserve">muss </w:t>
+      </w:r>
+      <w:r>
+        <w:t>in</w:t>
+      </w:r>
+      <w:r>
+        <w:t xml:space="preserve"> de</w:t>
+      </w:r>
+      <w:r>
+        <w:t>n /</w:t>
+      </w:r>
+      <w:proofErr w:type="spellStart"/>
+      <w:r>
+        <w:t>var</w:t>
+      </w:r>
+      <w:proofErr w:type="spellEnd"/>
+      <w:r>
+        <w:t>/</w:t>
+      </w:r>
+      <w:proofErr w:type="spellStart"/>
+      <w:r>
+        <w:t>lib</w:t>
+      </w:r>
+      <w:proofErr w:type="spellEnd"/>
+      <w:r>
+        <w:t>/</w:t>
+      </w:r>
+      <w:proofErr w:type="spellStart"/>
+      <w:r>
+        <w:t>rancher</w:t>
+      </w:r>
+      <w:proofErr w:type="spellEnd"/>
+      <w:r>
+        <w:t>/k3s/</w:t>
+      </w:r>
+      <w:proofErr w:type="spellStart"/>
+      <w:r>
+        <w:t>server</w:t>
+      </w:r>
+      <w:proofErr w:type="spellEnd"/>
+      <w:r>
+        <w:t>/</w:t>
+      </w:r>
+      <w:proofErr w:type="spellStart"/>
+      <w:r>
+        <w:t>manifests</w:t>
+      </w:r>
+      <w:proofErr w:type="spellEnd"/>
+      <w:r>
+        <w:t xml:space="preserve"> Ordner gelegt werden, dann wird es automatisch ausgeführt. Man kann nur mit einem root Terminal in das Verzeichnis, daher: </w:t>
+      </w:r>
+    </w:p>
+    <w:p>
+      <w:r>
+        <w:tab/>
+      </w:r>
+      <w:proofErr w:type="spellStart"/>
+      <w:r>
+        <w:t>Sudo</w:t>
+      </w:r>
+      <w:proofErr w:type="spellEnd"/>
+      <w:r>
+        <w:t xml:space="preserve"> -s </w:t>
+      </w:r>
+    </w:p>
+    <w:p>
+      <w:r>
+        <w:t>Im Anschluss muss der Master-</w:t>
+      </w:r>
+      <w:proofErr w:type="spellStart"/>
+      <w:r>
+        <w:t>Node</w:t>
+      </w:r>
+      <w:proofErr w:type="spellEnd"/>
+      <w:r>
+        <w:t xml:space="preserve"> mit dem passenden Label getaggt werden:</w:t>
+      </w:r>
+    </w:p>
+    <w:p>
+      <w:pPr>
+        <w:rPr>
+          <w:lang w:val="en-US"/>
+        </w:rPr>
+      </w:pPr>
+      <w:r>
+        <w:tab/>
+      </w:r>
+      <w:proofErr w:type="spellStart"/>
+      <w:r>
+        <w:rPr>
+          <w:lang w:val="en-US"/>
+        </w:rPr>
+        <w:t>Sudo</w:t>
+      </w:r>
+      <w:proofErr w:type="spellEnd"/>
+      <w:r>
+        <w:rPr>
+          <w:lang w:val="en-US"/>
+        </w:rPr>
+        <w:t xml:space="preserve"> kubectl label node &lt;</w:t>
+      </w:r>
+      <w:proofErr w:type="spellStart"/>
+      <w:r>
+        <w:rPr>
+          <w:lang w:val="en-US"/>
+        </w:rPr>
+        <w:t>hostname_master</w:t>
+      </w:r>
+      <w:proofErr w:type="spellEnd"/>
+      <w:r>
+        <w:rPr>
+          <w:lang w:val="en-US"/>
+        </w:rPr>
+        <w:t xml:space="preserve">&gt; </w:t>
+      </w:r>
+      <w:proofErr w:type="spellStart"/>
+      <w:r>
+        <w:rPr>
+          <w:lang w:val="en-US"/>
+        </w:rPr>
+        <w:t>hdd</w:t>
+      </w:r>
+      <w:proofErr w:type="spellEnd"/>
+      <w:r>
+        <w:rPr>
+          <w:lang w:val="en-US"/>
+        </w:rPr>
+        <w:t>=enabled</w:t>
+      </w:r>
+    </w:p>
+    <w:p>
+      <w:r>
+        <w:t>Mit dem Folgenden Befehl k</w:t>
+      </w:r>
+      <w:r>
+        <w:t>ann der Pod überprüft werden:</w:t>
+      </w:r>
+    </w:p>
+    <w:p>
+      <w:pPr>
+        <w:rPr>
+          <w:lang w:val="en-US"/>
+        </w:rPr>
+      </w:pPr>
+      <w:r>
+        <w:tab/>
+      </w:r>
+      <w:proofErr w:type="spellStart"/>
+      <w:r>
+        <w:rPr>
+          <w:lang w:val="en-US"/>
+        </w:rPr>
+        <w:t>Sudo</w:t>
+      </w:r>
+      <w:proofErr w:type="spellEnd"/>
+      <w:r>
+        <w:rPr>
+          <w:lang w:val="en-US"/>
+        </w:rPr>
+        <w:t xml:space="preserve"> kubectl get pods -n</w:t>
+      </w:r>
+      <w:r>
+        <w:rPr>
+          <w:lang w:val="en-US"/>
+        </w:rPr>
+        <w:t xml:space="preserve"> storage </w:t>
+      </w:r>
+    </w:p>
+    <w:p>
+      <w:r>
+        <w:t>Aktuell wi</w:t>
+      </w:r>
+      <w:r>
+        <w:t>rd noch über die Optionen „NAS“ und „Longhorn“ beraten.</w:t>
+      </w:r>
+    </w:p>
+    <w:p/>
+    <w:p>
+      <w:pPr>
+        <w:pStyle w:val="berschrift1"/>
+      </w:pPr>
+      <w:r>
+        <w:t xml:space="preserve">Installation Kubectl </w:t>
+      </w:r>
+      <w:r>
+        <w:t>(optional)</w:t>
+      </w:r>
+    </w:p>
+    <w:p/>
+    <w:p>
+      <w:r>
+        <w:t>Kubectl wird auf dem G</w:t>
+      </w:r>
+      <w:r>
+        <w:t xml:space="preserve">erät installiert, mit dem man dem Cluster Befehle geben möchte. </w:t>
+      </w:r>
+      <w:r>
+        <w:t xml:space="preserve">Im </w:t>
+      </w:r>
+      <w:r>
+        <w:t>Folgenden</w:t>
+      </w:r>
+      <w:r>
+        <w:t xml:space="preserve"> wird leicht von d</w:t>
+      </w:r>
+      <w:r>
+        <w:t>em Artikel abgewichen.</w:t>
+      </w:r>
+      <w:r>
+        <w:t xml:space="preserve"> </w:t>
+      </w:r>
+      <w:r>
+        <w:t xml:space="preserve">Die nächste Installation </w:t>
+      </w:r>
+      <w:r>
+        <w:t xml:space="preserve">wurde auf Windows durchgeführt. Hier sind alle Anleitung zur Installation von kubectl </w:t>
+      </w:r>
+      <w:hyperlink r:id="rId10" w:history="1">
+        <w:r>
+          <w:rPr>
+            <w:rStyle w:val="Hyperlink"/>
+          </w:rPr>
+          <w:t>https://kubernetes.io/docs/tasks/tools/</w:t>
+        </w:r>
+      </w:hyperlink>
+      <w:r>
+        <w:t xml:space="preserve"> . </w:t>
+      </w:r>
+      <w:r>
+        <w:t xml:space="preserve">Für Windows </w:t>
+      </w:r>
+      <w:r>
+        <w:t xml:space="preserve">wird die </w:t>
+      </w:r>
+      <w:r>
+        <w:t>aktuelle</w:t>
+      </w:r>
+      <w:r>
+        <w:t xml:space="preserve"> Version </w:t>
+      </w:r>
+      <w:r>
+        <w:t xml:space="preserve">heruntergeladen. Es handelt sich bei der Anwendung um eine Command Line Anwendung, daher </w:t>
+      </w:r>
+      <w:r>
+        <w:t xml:space="preserve">muss die Anwendung in die Path </w:t>
+      </w:r>
+      <w:r>
+        <w:t>Umgebungsvariable</w:t>
+      </w:r>
+      <w:r>
+        <w:t xml:space="preserve"> hinzugefügt werden. Im Folgenden ist ein Beispiel aufgeführt. </w:t>
+      </w:r>
+    </w:p>
+    <w:p>
+      <w:r>
+        <w:rPr>
+          <w:noProof/>
+        </w:rPr>
         <w:drawing>
-          <wp:inline distT="0" distB="0" distL="0" distR="0" wp14:anchorId="16ACD4F7" wp14:editId="7F72C1CC">
-            <wp:extent cx="4896533" cy="1171739"/>
-            <wp:effectExtent l="0" t="0" r="0" b="9525"/>
-            <wp:docPr id="8" name="Grafik 8"/>
-            <wp:cNvGraphicFramePr>
-              <a:graphicFrameLocks xmlns:a="http://schemas.openxmlformats.org/drawingml/2006/main" noChangeAspect="1"/>
-            </wp:cNvGraphicFramePr>
-            <a:graphic xmlns:a="http://schemas.openxmlformats.org/drawingml/2006/main">
-              <a:graphicData uri="http://schemas.openxmlformats.org/drawingml/2006/picture">
-                <pic:pic xmlns:pic="http://schemas.openxmlformats.org/drawingml/2006/picture">
-                  <pic:nvPicPr>
-                    <pic:cNvPr id="1" name=""/>
-                    <pic:cNvPicPr/>
-                  </pic:nvPicPr>
-                  <pic:blipFill>
-                    <a:blip r:embed="rId10"/>
-                    <a:stretch>
-                      <a:fillRect/>
-                    </a:stretch>
-                  </pic:blipFill>
-                  <pic:spPr>
-                    <a:xfrm>
-                      <a:off x="0" y="0"/>
-                      <a:ext cx="4896533" cy="1171739"/>
-                    </a:xfrm>
-                    <a:prstGeom prst="rect">
-                      <a:avLst/>
-                    </a:prstGeom>
-                  </pic:spPr>
-                </pic:pic>
-              </a:graphicData>
-            </a:graphic>
-          </wp:inline>
-        </w:drawing>
-      </w:r>
-    </w:p>
-    <w:p/>
-    <w:p/>
-    <w:p>
-      <w:r>
-        <w:t>Weiteren</w:t>
-      </w:r>
-      <w:r>
-        <w:t xml:space="preserve"> muss eine </w:t>
-      </w:r>
-      <w:r>
-        <w:t>Konfigurationsdatei aus dem Master</w:t>
-      </w:r>
-      <w:r>
-        <w:t>-</w:t>
-      </w:r>
-      <w:r>
-        <w:t>Node kopiert werden:</w:t>
-      </w:r>
-    </w:p>
-    <w:p>
-      <w:pPr>
-        <w:ind w:firstLine="708"/>
-        <w:rPr>
-          <w:lang w:val="en-US"/>
-        </w:rPr>
-      </w:pPr>
-      <w:r>
-        <w:rPr>
-          <w:highlight w:val="lightGray"/>
-          <w:lang w:val="en-US"/>
-        </w:rPr>
-        <w:t>sudo cat /etc/rancher/k3s/k3s.yaml</w:t>
-      </w:r>
-    </w:p>
-    <w:p>
-      <w:r>
-        <w:t>Greift man über SSH a</w:t>
-      </w:r>
-      <w:r>
-        <w:t xml:space="preserve">uf den RasPi zu, kann man mit strg + einfg kopiert werden. Die resultierende Datei muss zwischengespeichert und bearbeitet werden. Allerdings darf auf dem Master Node keine Änderung vorgenommen werden. Die IP-Adresse des Master Nodes muss durch die tatsächliche Adresse ersetzt werden. Im Homeverzeichnis des Benutzers muss das Verzeichnis ./kube eingefügt werden. Die bearbeite Datei muss dort unter dem Namen „config“ (ohne Endung) eingefügt werden. </w:t>
-      </w:r>
-    </w:p>
-    <w:p/>
-    <w:p>
-      <w:r>
-        <w:t>Mit dem folgenden Befehl kann die Installation überprüft werden</w:t>
-      </w:r>
-      <w:r>
-        <w:t xml:space="preserve"> </w:t>
-      </w:r>
-    </w:p>
-    <w:p>
-      <w:pPr>
-        <w:ind w:firstLine="708"/>
-        <w:rPr>
-          <w:lang w:val="en-US"/>
-        </w:rPr>
-      </w:pPr>
-      <w:r>
-        <w:rPr>
-          <w:highlight w:val="lightGray"/>
-          <w:lang w:val="en-US"/>
-        </w:rPr>
-        <w:t>k</w:t>
-      </w:r>
-      <w:r>
-        <w:rPr>
-          <w:highlight w:val="lightGray"/>
-          <w:lang w:val="en-US"/>
-        </w:rPr>
-        <w:t>ubectl config use-context</w:t>
-      </w:r>
-    </w:p>
-    <w:p>
-      <w:pPr>
-        <w:ind w:firstLine="708"/>
-        <w:rPr>
-          <w:lang w:val="en-US"/>
-        </w:rPr>
-      </w:pPr>
-      <w:r>
-        <w:rPr>
-          <w:highlight w:val="lightGray"/>
-          <w:lang w:val="en-US"/>
-        </w:rPr>
-        <w:t>k</w:t>
-      </w:r>
-      <w:r>
-        <w:rPr>
-          <w:highlight w:val="lightGray"/>
-          <w:lang w:val="en-US"/>
-        </w:rPr>
-        <w:t>ubectl get nodes</w:t>
-      </w:r>
-    </w:p>
-    <w:p>
-      <w:pPr>
-        <w:rPr>
-          <w:lang w:val="en-US"/>
-        </w:rPr>
-      </w:pPr>
-      <w:r>
-        <w:rPr>
-          <w:lang w:val="en-US"/>
-        </w:rPr>
-        <w:drawing>
-          <wp:inline distT="0" distB="0" distL="0" distR="0" wp14:anchorId="038A8DEE" wp14:editId="40F869B8">
-            <wp:extent cx="5760720" cy="927100"/>
-            <wp:effectExtent l="0" t="0" r="0" b="6350"/>
-            <wp:docPr id="4" name="Grafik 4"/>
+          <wp:inline distT="0" distB="0" distL="0" distR="0" wp14:anchorId="6F0D5E23" wp14:editId="6EE15D92">
+            <wp:extent cx="4686954" cy="1028844"/>
+            <wp:effectExtent l="0" t="0" r="0" b="0"/>
+            <wp:docPr id="7" name="Grafik 7"/>
             <wp:cNvGraphicFramePr>
               <a:graphicFrameLocks xmlns:a="http://schemas.openxmlformats.org/drawingml/2006/main" noChangeAspect="1"/>
             </wp:cNvGraphicFramePr>
@@ -822,6 +1368,319 @@
                   <pic:spPr>
                     <a:xfrm>
                       <a:off x="0" y="0"/>
+                      <a:ext cx="4686954" cy="1028844"/>
+                    </a:xfrm>
+                    <a:prstGeom prst="rect">
+                      <a:avLst/>
+                    </a:prstGeom>
+                  </pic:spPr>
+                </pic:pic>
+              </a:graphicData>
+            </a:graphic>
+          </wp:inline>
+        </w:drawing>
+      </w:r>
+    </w:p>
+    <w:p>
+      <w:r>
+        <w:rPr>
+          <w:noProof/>
+        </w:rPr>
+        <w:drawing>
+          <wp:inline distT="0" distB="0" distL="0" distR="0" wp14:anchorId="2FF5DFF1" wp14:editId="792F549A">
+            <wp:extent cx="5760720" cy="1950085"/>
+            <wp:effectExtent l="0" t="0" r="0" b="0"/>
+            <wp:docPr id="6" name="Grafik 6" descr="Ein Bild, das Text enthält.&#10;&#10;Automatisch generierte Beschreibung"/>
+            <wp:cNvGraphicFramePr>
+              <a:graphicFrameLocks xmlns:a="http://schemas.openxmlformats.org/drawingml/2006/main" noChangeAspect="1"/>
+            </wp:cNvGraphicFramePr>
+            <a:graphic xmlns:a="http://schemas.openxmlformats.org/drawingml/2006/main">
+              <a:graphicData uri="http://schemas.openxmlformats.org/drawingml/2006/picture">
+                <pic:pic xmlns:pic="http://schemas.openxmlformats.org/drawingml/2006/picture">
+                  <pic:nvPicPr>
+                    <pic:cNvPr id="6" name="Grafik 6" descr="Ein Bild, das Text enthält.&#10;&#10;Automatisch generierte Beschreibung"/>
+                    <pic:cNvPicPr/>
+                  </pic:nvPicPr>
+                  <pic:blipFill>
+                    <a:blip r:embed="rId12"/>
+                    <a:stretch>
+                      <a:fillRect/>
+                    </a:stretch>
+                  </pic:blipFill>
+                  <pic:spPr>
+                    <a:xfrm>
+                      <a:off x="0" y="0"/>
+                      <a:ext cx="5760720" cy="1950085"/>
+                    </a:xfrm>
+                    <a:prstGeom prst="rect">
+                      <a:avLst/>
+                    </a:prstGeom>
+                  </pic:spPr>
+                </pic:pic>
+              </a:graphicData>
+            </a:graphic>
+          </wp:inline>
+        </w:drawing>
+      </w:r>
+    </w:p>
+    <w:p>
+      <w:r>
+        <w:rPr>
+          <w:noProof/>
+        </w:rPr>
+        <w:drawing>
+          <wp:inline distT="0" distB="0" distL="0" distR="0" wp14:anchorId="16ACD4F7" wp14:editId="7F72C1CC">
+            <wp:extent cx="4896533" cy="1171739"/>
+            <wp:effectExtent l="0" t="0" r="0" b="9525"/>
+            <wp:docPr id="8" name="Grafik 8"/>
+            <wp:cNvGraphicFramePr>
+              <a:graphicFrameLocks xmlns:a="http://schemas.openxmlformats.org/drawingml/2006/main" noChangeAspect="1"/>
+            </wp:cNvGraphicFramePr>
+            <a:graphic xmlns:a="http://schemas.openxmlformats.org/drawingml/2006/main">
+              <a:graphicData uri="http://schemas.openxmlformats.org/drawingml/2006/picture">
+                <pic:pic xmlns:pic="http://schemas.openxmlformats.org/drawingml/2006/picture">
+                  <pic:nvPicPr>
+                    <pic:cNvPr id="1" name=""/>
+                    <pic:cNvPicPr/>
+                  </pic:nvPicPr>
+                  <pic:blipFill>
+                    <a:blip r:embed="rId13"/>
+                    <a:stretch>
+                      <a:fillRect/>
+                    </a:stretch>
+                  </pic:blipFill>
+                  <pic:spPr>
+                    <a:xfrm>
+                      <a:off x="0" y="0"/>
+                      <a:ext cx="4896533" cy="1171739"/>
+                    </a:xfrm>
+                    <a:prstGeom prst="rect">
+                      <a:avLst/>
+                    </a:prstGeom>
+                  </pic:spPr>
+                </pic:pic>
+              </a:graphicData>
+            </a:graphic>
+          </wp:inline>
+        </w:drawing>
+      </w:r>
+    </w:p>
+    <w:p/>
+    <w:p/>
+    <w:p>
+      <w:r>
+        <w:t>Weiteren</w:t>
+      </w:r>
+      <w:r>
+        <w:t xml:space="preserve"> muss eine </w:t>
+      </w:r>
+      <w:r>
+        <w:t>Konfigurationsdatei aus dem Master</w:t>
+      </w:r>
+      <w:r>
+        <w:t>-</w:t>
+      </w:r>
+      <w:proofErr w:type="spellStart"/>
+      <w:r>
+        <w:t>Node</w:t>
+      </w:r>
+      <w:proofErr w:type="spellEnd"/>
+      <w:r>
+        <w:t xml:space="preserve"> kopiert werden:</w:t>
+      </w:r>
+    </w:p>
+    <w:p>
+      <w:pPr>
+        <w:ind w:firstLine="708"/>
+        <w:rPr>
+          <w:lang w:val="en-US"/>
+        </w:rPr>
+      </w:pPr>
+      <w:proofErr w:type="spellStart"/>
+      <w:r>
+        <w:rPr>
+          <w:highlight w:val="lightGray"/>
+          <w:lang w:val="en-US"/>
+        </w:rPr>
+        <w:t>sudo</w:t>
+      </w:r>
+      <w:proofErr w:type="spellEnd"/>
+      <w:r>
+        <w:rPr>
+          <w:highlight w:val="lightGray"/>
+          <w:lang w:val="en-US"/>
+        </w:rPr>
+        <w:t xml:space="preserve"> cat /</w:t>
+      </w:r>
+      <w:proofErr w:type="spellStart"/>
+      <w:r>
+        <w:rPr>
+          <w:highlight w:val="lightGray"/>
+          <w:lang w:val="en-US"/>
+        </w:rPr>
+        <w:t>etc</w:t>
+      </w:r>
+      <w:proofErr w:type="spellEnd"/>
+      <w:r>
+        <w:rPr>
+          <w:highlight w:val="lightGray"/>
+          <w:lang w:val="en-US"/>
+        </w:rPr>
+        <w:t>/rancher/k3s/k3s.yaml</w:t>
+      </w:r>
+    </w:p>
+    <w:p>
+      <w:r>
+        <w:t>Greift man über SSH a</w:t>
+      </w:r>
+      <w:r>
+        <w:t xml:space="preserve">uf den </w:t>
+      </w:r>
+      <w:proofErr w:type="spellStart"/>
+      <w:r>
+        <w:t>RasPi</w:t>
+      </w:r>
+      <w:proofErr w:type="spellEnd"/>
+      <w:r>
+        <w:t xml:space="preserve"> zu, kann man mit </w:t>
+      </w:r>
+      <w:proofErr w:type="spellStart"/>
+      <w:r>
+        <w:t>strg</w:t>
+      </w:r>
+      <w:proofErr w:type="spellEnd"/>
+      <w:r>
+        <w:t xml:space="preserve"> + </w:t>
+      </w:r>
+      <w:proofErr w:type="spellStart"/>
+      <w:r>
+        <w:t>einfg</w:t>
+      </w:r>
+      <w:proofErr w:type="spellEnd"/>
+      <w:r>
+        <w:t xml:space="preserve"> kopiert werden. Die resultierende Datei muss zwischengespeichert und bearbeitet werden. Allerdings darf auf dem Master </w:t>
+      </w:r>
+      <w:proofErr w:type="spellStart"/>
+      <w:r>
+        <w:t>Node</w:t>
+      </w:r>
+      <w:proofErr w:type="spellEnd"/>
+      <w:r>
+        <w:t xml:space="preserve"> keine Änderung vorgenommen werden. Die IP-Adresse des Master Nodes muss durch die tatsächliche Adresse ersetzt werden. Im Homeverzeichnis des Benutzers muss das </w:t>
+      </w:r>
+      <w:proofErr w:type="gramStart"/>
+      <w:r>
+        <w:t>Verzeichnis .</w:t>
+      </w:r>
+      <w:proofErr w:type="gramEnd"/>
+      <w:r>
+        <w:t>/</w:t>
+      </w:r>
+      <w:proofErr w:type="spellStart"/>
+      <w:r>
+        <w:t>kube</w:t>
+      </w:r>
+      <w:proofErr w:type="spellEnd"/>
+      <w:r>
+        <w:t xml:space="preserve"> eingefügt werden. Die bearbeite Datei muss dort unter dem Namen „</w:t>
+      </w:r>
+      <w:proofErr w:type="spellStart"/>
+      <w:r>
+        <w:t>config</w:t>
+      </w:r>
+      <w:proofErr w:type="spellEnd"/>
+      <w:r>
+        <w:t xml:space="preserve">“ (ohne Endung) eingefügt werden. </w:t>
+      </w:r>
+    </w:p>
+    <w:p/>
+    <w:p>
+      <w:r>
+        <w:t>Mit dem folgenden Befehl kann die Installation überprüft werden</w:t>
+      </w:r>
+      <w:r>
+        <w:t xml:space="preserve"> </w:t>
+      </w:r>
+    </w:p>
+    <w:p>
+      <w:pPr>
+        <w:ind w:firstLine="708"/>
+        <w:rPr>
+          <w:lang w:val="en-US"/>
+        </w:rPr>
+      </w:pPr>
+      <w:r>
+        <w:rPr>
+          <w:highlight w:val="lightGray"/>
+          <w:lang w:val="en-US"/>
+        </w:rPr>
+        <w:t>k</w:t>
+      </w:r>
+      <w:r>
+        <w:rPr>
+          <w:highlight w:val="lightGray"/>
+          <w:lang w:val="en-US"/>
+        </w:rPr>
+        <w:t>ubectl config use-context</w:t>
+      </w:r>
+    </w:p>
+    <w:p>
+      <w:pPr>
+        <w:ind w:firstLine="708"/>
+        <w:rPr>
+          <w:lang w:val="en-US"/>
+        </w:rPr>
+      </w:pPr>
+      <w:r>
+        <w:rPr>
+          <w:highlight w:val="lightGray"/>
+          <w:lang w:val="en-US"/>
+        </w:rPr>
+        <w:t>k</w:t>
+      </w:r>
+      <w:r>
+        <w:rPr>
+          <w:highlight w:val="lightGray"/>
+          <w:lang w:val="en-US"/>
+        </w:rPr>
+        <w:t>ubectl get nodes</w:t>
+      </w:r>
+    </w:p>
+    <w:p>
+      <w:pPr>
+        <w:rPr>
+          <w:lang w:val="en-US"/>
+        </w:rPr>
+      </w:pPr>
+      <w:r>
+        <w:rPr>
+          <w:noProof/>
+          <w:lang w:val="en-US"/>
+        </w:rPr>
+        <w:drawing>
+          <wp:inline distT="0" distB="0" distL="0" distR="0" wp14:anchorId="038A8DEE" wp14:editId="40F869B8">
+            <wp:extent cx="5760720" cy="927100"/>
+            <wp:effectExtent l="0" t="0" r="0" b="6350"/>
+            <wp:docPr id="4" name="Grafik 4"/>
+            <wp:cNvGraphicFramePr>
+              <a:graphicFrameLocks xmlns:a="http://schemas.openxmlformats.org/drawingml/2006/main" noChangeAspect="1"/>
+            </wp:cNvGraphicFramePr>
+            <a:graphic xmlns:a="http://schemas.openxmlformats.org/drawingml/2006/main">
+              <a:graphicData uri="http://schemas.openxmlformats.org/drawingml/2006/picture">
+                <pic:pic xmlns:pic="http://schemas.openxmlformats.org/drawingml/2006/picture">
+                  <pic:nvPicPr>
+                    <pic:cNvPr id="1" name=""/>
+                    <pic:cNvPicPr/>
+                  </pic:nvPicPr>
+                  <pic:blipFill>
+                    <a:blip r:embed="rId14"/>
+                    <a:stretch>
+                      <a:fillRect/>
+                    </a:stretch>
+                  </pic:blipFill>
+                  <pic:spPr>
+                    <a:xfrm>
+                      <a:off x="0" y="0"/>
                       <a:ext cx="5760720" cy="927100"/>
                     </a:xfrm>
                     <a:prstGeom prst="rect">
@@ -838,25 +1697,15 @@
     <w:p>
       <w:pPr>
         <w:pStyle w:val="berschrift1"/>
-        <w:rPr>
-          <w:lang w:val="en-US"/>
-        </w:rPr>
-      </w:pPr>
-      <w:r>
-        <w:rPr>
-          <w:lang w:val="en-US"/>
-        </w:rPr>
-        <w:lastRenderedPageBreak/>
+      </w:pPr>
+      <w:r>
         <w:t xml:space="preserve">Installation Helm </w:t>
       </w:r>
-    </w:p>
-    <w:p>
-      <w:pPr>
-        <w:rPr>
-          <w:lang w:val="en-US"/>
-        </w:rPr>
-      </w:pPr>
-    </w:p>
+      <w:r>
+        <w:t>(optional)</w:t>
+      </w:r>
+    </w:p>
+    <w:p/>
     <w:p>
       <w:r>
         <w:t xml:space="preserve">Helm bietet eine </w:t>
@@ -871,13 +1720,21 @@
         <w:t>das automatische Erstellen, Paketieren, Konfigurieren und Einsetzen</w:t>
       </w:r>
       <w:r>
-        <w:t xml:space="preserve"> von Anwendungen in Kubern</w:t>
+        <w:t xml:space="preserve"> von Anwendungen in </w:t>
+      </w:r>
+      <w:proofErr w:type="spellStart"/>
+      <w:r>
+        <w:t>Kubern</w:t>
       </w:r>
       <w:r>
         <w:t>e</w:t>
       </w:r>
       <w:r>
-        <w:t xml:space="preserve">tes. </w:t>
+        <w:t>tes</w:t>
+      </w:r>
+      <w:proofErr w:type="spellEnd"/>
+      <w:r>
+        <w:t xml:space="preserve">. </w:t>
       </w:r>
       <w:r>
         <w:t>Hier muss zunächst die gewünschte Version heruntergeladen werden</w:t>
@@ -885,7 +1742,7 @@
       <w:r>
         <w:t xml:space="preserve">: </w:t>
       </w:r>
-      <w:hyperlink r:id="rId12" w:history="1">
+      <w:hyperlink r:id="rId15" w:history="1">
         <w:r>
           <w:rPr>
             <w:rStyle w:val="Hyperlink"/>
@@ -936,6 +1793,9 @@
     <w:p/>
     <w:p>
       <w:r>
+        <w:rPr>
+          <w:noProof/>
+        </w:rPr>
         <w:drawing>
           <wp:inline distT="0" distB="0" distL="0" distR="0" wp14:anchorId="2DD25B4C" wp14:editId="6B00822C">
             <wp:extent cx="5257800" cy="2739017"/>
@@ -952,7 +1812,7 @@
                     <pic:cNvPicPr/>
                   </pic:nvPicPr>
                   <pic:blipFill>
-                    <a:blip r:embed="rId13"/>
+                    <a:blip r:embed="rId16"/>
                     <a:stretch>
                       <a:fillRect/>
                     </a:stretch>
@@ -975,6 +1835,10 @@
     </w:p>
     <w:p>
       <w:r>
+        <w:rPr>
+          <w:noProof/>
+        </w:rPr>
+        <w:lastRenderedPageBreak/>
         <w:drawing>
           <wp:inline distT="0" distB="0" distL="0" distR="0" wp14:anchorId="2AEB1485" wp14:editId="7CE563AE">
             <wp:extent cx="5429250" cy="1646370"/>
@@ -991,7 +1855,7 @@
                     <pic:cNvPicPr/>
                   </pic:nvPicPr>
                   <pic:blipFill>
-                    <a:blip r:embed="rId14"/>
+                    <a:blip r:embed="rId17"/>
                     <a:stretch>
                       <a:fillRect/>
                     </a:stretch>
@@ -1031,12 +1895,28 @@
       <w:r>
         <w:tab/>
       </w:r>
-      <w:r>
-        <w:rPr>
-          <w:highlight w:val="lightGray"/>
-        </w:rPr>
-        <w:t>helm version</w:t>
-      </w:r>
+      <w:proofErr w:type="spellStart"/>
+      <w:r>
+        <w:rPr>
+          <w:highlight w:val="lightGray"/>
+        </w:rPr>
+        <w:t>helm</w:t>
+      </w:r>
+      <w:proofErr w:type="spellEnd"/>
+      <w:r>
+        <w:rPr>
+          <w:highlight w:val="lightGray"/>
+        </w:rPr>
+        <w:t xml:space="preserve"> </w:t>
+      </w:r>
+      <w:proofErr w:type="spellStart"/>
+      <w:r>
+        <w:rPr>
+          <w:highlight w:val="lightGray"/>
+        </w:rPr>
+        <w:t>version</w:t>
+      </w:r>
+      <w:proofErr w:type="spellEnd"/>
     </w:p>
     <w:p>
       <w:r>
@@ -1062,7 +1942,23 @@
           <w:highlight w:val="lightGray"/>
           <w:lang w:val="en-US"/>
         </w:rPr>
-        <w:t>helm repo add k8s-at-home https://k8s-at-home.com/charts/</w:t>
+        <w:t xml:space="preserve">helm </w:t>
+      </w:r>
+      <w:proofErr w:type="gramStart"/>
+      <w:r>
+        <w:rPr>
+          <w:highlight w:val="lightGray"/>
+          <w:lang w:val="en-US"/>
+        </w:rPr>
+        <w:t>repo</w:t>
+      </w:r>
+      <w:proofErr w:type="gramEnd"/>
+      <w:r>
+        <w:rPr>
+          <w:highlight w:val="lightGray"/>
+          <w:lang w:val="en-US"/>
+        </w:rPr>
+        <w:t xml:space="preserve"> add k8s-at-home https://k8s-at-home.com/charts/</w:t>
       </w:r>
     </w:p>
     <w:p>
@@ -1090,7 +1986,21 @@
         <w:rPr>
           <w:lang w:val="en-US"/>
         </w:rPr>
-        <w:t xml:space="preserve"># create a dedicated namespace </w:t>
+        <w:t xml:space="preserve"># </w:t>
+      </w:r>
+      <w:proofErr w:type="gramStart"/>
+      <w:r>
+        <w:rPr>
+          <w:lang w:val="en-US"/>
+        </w:rPr>
+        <w:t>create</w:t>
+      </w:r>
+      <w:proofErr w:type="gramEnd"/>
+      <w:r>
+        <w:rPr>
+          <w:lang w:val="en-US"/>
+        </w:rPr>
+        <w:t xml:space="preserve"> a dedicated namespace </w:t>
       </w:r>
     </w:p>
     <w:p>
@@ -1105,21 +2015,52 @@
           <w:highlight w:val="lightGray"/>
           <w:lang w:val="en-US"/>
         </w:rPr>
-        <w:t>kubectl create namespace mqtt</w:t>
-      </w:r>
-    </w:p>
-    <w:p>
-      <w:pPr>
-        <w:rPr>
-          <w:lang w:val="en-US"/>
-        </w:rPr>
-      </w:pPr>
-      <w:r>
-        <w:rPr>
-          <w:lang w:val="en-US"/>
-        </w:rPr>
-        <w:t># install mosquitto</w:t>
-      </w:r>
+        <w:t xml:space="preserve">kubectl create namespace </w:t>
+      </w:r>
+      <w:proofErr w:type="spellStart"/>
+      <w:r>
+        <w:rPr>
+          <w:highlight w:val="lightGray"/>
+          <w:lang w:val="en-US"/>
+        </w:rPr>
+        <w:t>mqtt</w:t>
+      </w:r>
+      <w:proofErr w:type="spellEnd"/>
+    </w:p>
+    <w:p>
+      <w:pPr>
+        <w:rPr>
+          <w:lang w:val="en-US"/>
+        </w:rPr>
+      </w:pPr>
+      <w:r>
+        <w:rPr>
+          <w:lang w:val="en-US"/>
+        </w:rPr>
+        <w:t xml:space="preserve"># </w:t>
+      </w:r>
+      <w:proofErr w:type="gramStart"/>
+      <w:r>
+        <w:rPr>
+          <w:lang w:val="en-US"/>
+        </w:rPr>
+        <w:t>install</w:t>
+      </w:r>
+      <w:proofErr w:type="gramEnd"/>
+      <w:r>
+        <w:rPr>
+          <w:lang w:val="en-US"/>
+        </w:rPr>
+        <w:t xml:space="preserve"> </w:t>
+      </w:r>
+      <w:proofErr w:type="spellStart"/>
+      <w:r>
+        <w:rPr>
+          <w:lang w:val="en-US"/>
+        </w:rPr>
+        <w:t>mosquitto</w:t>
+      </w:r>
+      <w:proofErr w:type="spellEnd"/>
     </w:p>
     <w:p>
       <w:pPr>
@@ -1133,21 +2074,75 @@
           <w:highlight w:val="lightGray"/>
           <w:lang w:val="en-US"/>
         </w:rPr>
-        <w:lastRenderedPageBreak/>
-        <w:t>helm install mosquitto k8s-at-home/mosquitto -n mqtt</w:t>
-      </w:r>
-    </w:p>
-    <w:p>
-      <w:pPr>
-        <w:rPr>
-          <w:lang w:val="en-US"/>
-        </w:rPr>
-      </w:pPr>
-      <w:r>
-        <w:rPr>
-          <w:lang w:val="en-US"/>
-        </w:rPr>
-        <w:t># check installation</w:t>
+        <w:t xml:space="preserve">helm install </w:t>
+      </w:r>
+      <w:proofErr w:type="spellStart"/>
+      <w:r>
+        <w:rPr>
+          <w:highlight w:val="lightGray"/>
+          <w:lang w:val="en-US"/>
+        </w:rPr>
+        <w:t>mosquitto</w:t>
+      </w:r>
+      <w:proofErr w:type="spellEnd"/>
+      <w:r>
+        <w:rPr>
+          <w:highlight w:val="lightGray"/>
+          <w:lang w:val="en-US"/>
+        </w:rPr>
+        <w:t xml:space="preserve"> k8s-at-home/</w:t>
+      </w:r>
+      <w:proofErr w:type="spellStart"/>
+      <w:r>
+        <w:rPr>
+          <w:highlight w:val="lightGray"/>
+          <w:lang w:val="en-US"/>
+        </w:rPr>
+        <w:t>mosquitto</w:t>
+      </w:r>
+      <w:proofErr w:type="spellEnd"/>
+      <w:r>
+        <w:rPr>
+          <w:highlight w:val="lightGray"/>
+          <w:lang w:val="en-US"/>
+        </w:rPr>
+        <w:t xml:space="preserve"> -n </w:t>
+      </w:r>
+      <w:proofErr w:type="spellStart"/>
+      <w:r>
+        <w:rPr>
+          <w:highlight w:val="lightGray"/>
+          <w:lang w:val="en-US"/>
+        </w:rPr>
+        <w:t>mqtt</w:t>
+      </w:r>
+      <w:proofErr w:type="spellEnd"/>
+    </w:p>
+    <w:p>
+      <w:pPr>
+        <w:rPr>
+          <w:lang w:val="en-US"/>
+        </w:rPr>
+      </w:pPr>
+      <w:r>
+        <w:rPr>
+          <w:lang w:val="en-US"/>
+        </w:rPr>
+        <w:t xml:space="preserve"># </w:t>
+      </w:r>
+      <w:proofErr w:type="gramStart"/>
+      <w:r>
+        <w:rPr>
+          <w:lang w:val="en-US"/>
+        </w:rPr>
+        <w:t>check</w:t>
+      </w:r>
+      <w:proofErr w:type="gramEnd"/>
+      <w:r>
+        <w:rPr>
+          <w:lang w:val="en-US"/>
+        </w:rPr>
+        <w:t xml:space="preserve"> installation</w:t>
       </w:r>
     </w:p>
     <w:p>
@@ -1162,20 +2157,43 @@
           <w:highlight w:val="lightGray"/>
           <w:lang w:val="en-US"/>
         </w:rPr>
-        <w:t>helm list -n mqtt</w:t>
-      </w:r>
-    </w:p>
-    <w:p>
-      <w:pPr>
-        <w:rPr>
-          <w:lang w:val="en-US"/>
-        </w:rPr>
-      </w:pPr>
-      <w:r>
-        <w:rPr>
-          <w:lang w:val="en-US"/>
-        </w:rPr>
-        <w:t># check the resources installed</w:t>
+        <w:t xml:space="preserve">helm list -n </w:t>
+      </w:r>
+      <w:proofErr w:type="spellStart"/>
+      <w:r>
+        <w:rPr>
+          <w:highlight w:val="lightGray"/>
+          <w:lang w:val="en-US"/>
+        </w:rPr>
+        <w:t>mqtt</w:t>
+      </w:r>
+      <w:proofErr w:type="spellEnd"/>
+    </w:p>
+    <w:p>
+      <w:pPr>
+        <w:rPr>
+          <w:lang w:val="en-US"/>
+        </w:rPr>
+      </w:pPr>
+      <w:r>
+        <w:rPr>
+          <w:lang w:val="en-US"/>
+        </w:rPr>
+        <w:t xml:space="preserve"># </w:t>
+      </w:r>
+      <w:proofErr w:type="gramStart"/>
+      <w:r>
+        <w:rPr>
+          <w:lang w:val="en-US"/>
+        </w:rPr>
+        <w:t>check</w:t>
+      </w:r>
+      <w:proofErr w:type="gramEnd"/>
+      <w:r>
+        <w:rPr>
+          <w:lang w:val="en-US"/>
+        </w:rPr>
+        <w:t xml:space="preserve"> the resources installed</w:t>
       </w:r>
     </w:p>
     <w:p>
@@ -1190,8 +2208,17 @@
           <w:highlight w:val="lightGray"/>
           <w:lang w:val="en-US"/>
         </w:rPr>
-        <w:t>kubectl get all -n mqtt</w:t>
-      </w:r>
+        <w:t xml:space="preserve">kubectl get all -n </w:t>
+      </w:r>
+      <w:proofErr w:type="spellStart"/>
+      <w:r>
+        <w:rPr>
+          <w:highlight w:val="lightGray"/>
+          <w:lang w:val="en-US"/>
+        </w:rPr>
+        <w:t>mqtt</w:t>
+      </w:r>
+      <w:proofErr w:type="spellEnd"/>
     </w:p>
     <w:sectPr>
       <w:pgSz w:w="11906" w:h="16838"/>
@@ -1201,6 +2228,127 @@
     </w:sectPr>
   </w:body>
 </w:document>
+</file>
+
+<file path=word/numbering.xml><?xml version="1.0" encoding="utf-8"?>
+<w:numbering xmlns:wpc="http://schemas.microsoft.com/office/word/2010/wordprocessingCanvas" xmlns:cx="http://schemas.microsoft.com/office/drawing/2014/chartex" xmlns:cx1="http://schemas.microsoft.com/office/drawing/2015/9/8/chartex" xmlns:cx2="http://schemas.microsoft.com/office/drawing/2015/10/21/chartex" xmlns:cx3="http://schemas.microsoft.com/office/drawing/2016/5/9/chartex" xmlns:cx4="http://schemas.microsoft.com/office/drawing/2016/5/10/chartex" xmlns:cx5="http://schemas.microsoft.com/office/drawing/2016/5/11/chartex" xmlns:cx6="http://schemas.microsoft.com/office/drawing/2016/5/12/chartex" xmlns:cx7="http://schemas.microsoft.com/office/drawing/2016/5/13/chartex" xmlns:cx8="http://schemas.microsoft.com/office/drawing/2016/5/14/chartex" xmlns:mc="http://schemas.openxmlformats.org/markup-compatibility/2006" xmlns:aink="http://schemas.microsoft.com/office/drawing/2016/ink" xmlns:am3d="http://schemas.microsoft.com/office/drawing/2017/model3d" xmlns:o="urn:schemas-microsoft-com:office:office" xmlns:oel="http://schemas.microsoft.com/office/2019/extlst" xmlns:r="http://schemas.openxmlformats.org/officeDocument/2006/relationships" xmlns:m="http://schemas.openxmlformats.org/officeDocument/2006/math" xmlns:v="urn:schemas-microsoft-com:vml" xmlns:wp14="http://schemas.microsoft.com/office/word/2010/wordprocessingDrawing" xmlns:wp="http://schemas.openxmlformats.org/drawingml/2006/wordprocessingDrawing" xmlns:w10="urn:schemas-microsoft-com:office:word" xmlns:w="http://schemas.openxmlformats.org/wordprocessingml/2006/main" xmlns:w14="http://schemas.microsoft.com/office/word/2010/wordml" xmlns:w15="http://schemas.microsoft.com/office/word/2012/wordml" xmlns:w16cex="http://schemas.microsoft.com/office/word/2018/wordml/cex" xmlns:w16cid="http://schemas.microsoft.com/office/word/2016/wordml/cid" xmlns:w16="http://schemas.microsoft.com/office/word/2018/wordml" xmlns:w16sdtdh="http://schemas.microsoft.com/office/word/2020/wordml/sdtdatahash" xmlns:w16se="http://schemas.microsoft.com/office/word/2015/wordml/symex" xmlns:wpg="http://schemas.microsoft.com/office/word/2010/wordprocessingGroup" xmlns:wpi="http://schemas.microsoft.com/office/word/2010/wordprocessingInk" xmlns:wne="http://schemas.microsoft.com/office/word/2006/wordml" xmlns:wps="http://schemas.microsoft.com/office/word/2010/wordprocessingShape" mc:Ignorable="w14 w15 w16se w16cid w16 w16cex w16sdtdh wp14">
+  <w:abstractNum w:abstractNumId="0" w15:restartNumberingAfterBreak="0">
+    <w:nsid w:val="48B74A8C"/>
+    <w:multiLevelType w:val="hybridMultilevel"/>
+    <w:tmpl w:val="56D6E0E2"/>
+    <w:lvl w:ilvl="0" w:tplc="04070001">
+      <w:start w:val="1"/>
+      <w:numFmt w:val="bullet"/>
+      <w:lvlText w:val=""/>
+      <w:lvlJc w:val="left"/>
+      <w:pPr>
+        <w:ind w:left="720" w:hanging="360"/>
+      </w:pPr>
+      <w:rPr>
+        <w:rFonts w:ascii="Symbol" w:hAnsi="Symbol" w:hint="default"/>
+      </w:rPr>
+    </w:lvl>
+    <w:lvl w:ilvl="1" w:tplc="04070003" w:tentative="1">
+      <w:start w:val="1"/>
+      <w:numFmt w:val="bullet"/>
+      <w:lvlText w:val="o"/>
+      <w:lvlJc w:val="left"/>
+      <w:pPr>
+        <w:ind w:left="1440" w:hanging="360"/>
+      </w:pPr>
+      <w:rPr>
+        <w:rFonts w:ascii="Courier New" w:hAnsi="Courier New" w:cs="Courier New" w:hint="default"/>
+      </w:rPr>
+    </w:lvl>
+    <w:lvl w:ilvl="2" w:tplc="04070005" w:tentative="1">
+      <w:start w:val="1"/>
+      <w:numFmt w:val="bullet"/>
+      <w:lvlText w:val=""/>
+      <w:lvlJc w:val="left"/>
+      <w:pPr>
+        <w:ind w:left="2160" w:hanging="360"/>
+      </w:pPr>
+      <w:rPr>
+        <w:rFonts w:ascii="Wingdings" w:hAnsi="Wingdings" w:hint="default"/>
+      </w:rPr>
+    </w:lvl>
+    <w:lvl w:ilvl="3" w:tplc="04070001" w:tentative="1">
+      <w:start w:val="1"/>
+      <w:numFmt w:val="bullet"/>
+      <w:lvlText w:val=""/>
+      <w:lvlJc w:val="left"/>
+      <w:pPr>
+        <w:ind w:left="2880" w:hanging="360"/>
+      </w:pPr>
+      <w:rPr>
+        <w:rFonts w:ascii="Symbol" w:hAnsi="Symbol" w:hint="default"/>
+      </w:rPr>
+    </w:lvl>
+    <w:lvl w:ilvl="4" w:tplc="04070003" w:tentative="1">
+      <w:start w:val="1"/>
+      <w:numFmt w:val="bullet"/>
+      <w:lvlText w:val="o"/>
+      <w:lvlJc w:val="left"/>
+      <w:pPr>
+        <w:ind w:left="3600" w:hanging="360"/>
+      </w:pPr>
+      <w:rPr>
+        <w:rFonts w:ascii="Courier New" w:hAnsi="Courier New" w:cs="Courier New" w:hint="default"/>
+      </w:rPr>
+    </w:lvl>
+    <w:lvl w:ilvl="5" w:tplc="04070005" w:tentative="1">
+      <w:start w:val="1"/>
+      <w:numFmt w:val="bullet"/>
+      <w:lvlText w:val=""/>
+      <w:lvlJc w:val="left"/>
+      <w:pPr>
+        <w:ind w:left="4320" w:hanging="360"/>
+      </w:pPr>
+      <w:rPr>
+        <w:rFonts w:ascii="Wingdings" w:hAnsi="Wingdings" w:hint="default"/>
+      </w:rPr>
+    </w:lvl>
+    <w:lvl w:ilvl="6" w:tplc="04070001" w:tentative="1">
+      <w:start w:val="1"/>
+      <w:numFmt w:val="bullet"/>
+      <w:lvlText w:val=""/>
+      <w:lvlJc w:val="left"/>
+      <w:pPr>
+        <w:ind w:left="5040" w:hanging="360"/>
+      </w:pPr>
+      <w:rPr>
+        <w:rFonts w:ascii="Symbol" w:hAnsi="Symbol" w:hint="default"/>
+      </w:rPr>
+    </w:lvl>
+    <w:lvl w:ilvl="7" w:tplc="04070003" w:tentative="1">
+      <w:start w:val="1"/>
+      <w:numFmt w:val="bullet"/>
+      <w:lvlText w:val="o"/>
+      <w:lvlJc w:val="left"/>
+      <w:pPr>
+        <w:ind w:left="5760" w:hanging="360"/>
+      </w:pPr>
+      <w:rPr>
+        <w:rFonts w:ascii="Courier New" w:hAnsi="Courier New" w:cs="Courier New" w:hint="default"/>
+      </w:rPr>
+    </w:lvl>
+    <w:lvl w:ilvl="8" w:tplc="04070005" w:tentative="1">
+      <w:start w:val="1"/>
+      <w:numFmt w:val="bullet"/>
+      <w:lvlText w:val=""/>
+      <w:lvlJc w:val="left"/>
+      <w:pPr>
+        <w:ind w:left="6480" w:hanging="360"/>
+      </w:pPr>
+      <w:rPr>
+        <w:rFonts w:ascii="Wingdings" w:hAnsi="Wingdings" w:hint="default"/>
+      </w:rPr>
+    </w:lvl>
+  </w:abstractNum>
+  <w:num w:numId="1" w16cid:durableId="957762916">
+    <w:abstractNumId w:val="0"/>
+  </w:num>
+</w:numbering>
 </file>
 
 <file path=word/styles.xml><?xml version="1.0" encoding="utf-8"?>
@@ -1626,6 +2774,7 @@
   <w:style w:type="character" w:default="1" w:styleId="Absatz-Standardschriftart">
     <w:name w:val="Default Paragraph Font"/>
     <w:uiPriority w:val="1"/>
+    <w:semiHidden/>
     <w:unhideWhenUsed/>
   </w:style>
   <w:style w:type="table" w:default="1" w:styleId="NormaleTabelle">
@@ -1718,6 +2867,29 @@
       <w:color w:val="605E5C"/>
       <w:shd w:val="clear" w:color="auto" w:fill="E1DFDD"/>
     </w:rPr>
+  </w:style>
+  <w:style w:type="character" w:styleId="BesuchterLink">
+    <w:name w:val="FollowedHyperlink"/>
+    <w:basedOn w:val="Absatz-Standardschriftart"/>
+    <w:uiPriority w:val="99"/>
+    <w:semiHidden/>
+    <w:unhideWhenUsed/>
+    <w:rsid w:val="00B5589E"/>
+    <w:rPr>
+      <w:color w:val="954F72" w:themeColor="followedHyperlink"/>
+      <w:u w:val="single"/>
+    </w:rPr>
+  </w:style>
+  <w:style w:type="paragraph" w:styleId="Listenabsatz">
+    <w:name w:val="List Paragraph"/>
+    <w:basedOn w:val="Standard"/>
+    <w:uiPriority w:val="34"/>
+    <w:qFormat/>
+    <w:rsid w:val="00182B5A"/>
+    <w:pPr>
+      <w:ind w:left="720"/>
+      <w:contextualSpacing/>
+    </w:pPr>
   </w:style>
 </w:styles>
 </file>

</xml_diff>